<commit_message>
Update requirements and instructions
</commit_message>
<xml_diff>
--- a/README.docx
+++ b/README.docx
@@ -27,21 +27,7 @@
         <w:rPr>
           <w:lang w:val="en-US"/>
         </w:rPr>
-        <w:t xml:space="preserve">Run on </w:t>
-      </w:r>
-      <w:proofErr w:type="spellStart"/>
-      <w:r>
-        <w:rPr>
-          <w:lang w:val="en-US"/>
-        </w:rPr>
-        <w:t>Colab</w:t>
-      </w:r>
-      <w:proofErr w:type="spellEnd"/>
-      <w:r>
-        <w:rPr>
-          <w:lang w:val="en-US"/>
-        </w:rPr>
-        <w:t>:</w:t>
+        <w:t>Run on Colab:</w:t>
       </w:r>
     </w:p>
     <w:p>
@@ -64,21 +50,14 @@
       <w:r>
         <w:t>“</w:t>
       </w:r>
-      <w:proofErr w:type="spellStart"/>
       <w:r>
         <w:t>Solution.ipynb</w:t>
       </w:r>
-      <w:proofErr w:type="spellEnd"/>
-      <w:r>
-        <w:t xml:space="preserve">” file to </w:t>
-      </w:r>
-      <w:proofErr w:type="spellStart"/>
-      <w:r>
-        <w:t>colab</w:t>
-      </w:r>
-      <w:proofErr w:type="spellEnd"/>
-      <w:r>
-        <w:t>.</w:t>
+      <w:r>
+        <w:t>” file to colab</w:t>
+      </w:r>
+      <w:r>
+        <w:t>, or open on GitHub and click</w:t>
       </w:r>
       <w:r>
         <w:t xml:space="preserve"> </w:t>
@@ -142,15 +121,7 @@
         <w:t>J. K. Rowling - Harry Potter 1 - Sorcerer's Stone.txt</w:t>
       </w:r>
       <w:r>
-        <w:t xml:space="preserve">” file to </w:t>
-      </w:r>
-      <w:proofErr w:type="spellStart"/>
-      <w:r>
-        <w:t>colab</w:t>
-      </w:r>
-      <w:proofErr w:type="spellEnd"/>
-      <w:r>
-        <w:t>:</w:t>
+        <w:t>” file to colab:</w:t>
       </w:r>
       <w:r>
         <w:t xml:space="preserve"> </w:t>
@@ -208,7 +179,14 @@
         </w:rPr>
       </w:pPr>
       <w:r>
-        <w:t>Click runtime -&gt; run all</w:t>
+        <w:t xml:space="preserve">Click </w:t>
+      </w:r>
+      <w:r>
+        <w:rPr>
+          <w:i/>
+          <w:iCs/>
+        </w:rPr>
+        <w:t>runtime -&gt; run all</w:t>
       </w:r>
     </w:p>
     <w:p>
@@ -223,7 +201,20 @@
         </w:rPr>
       </w:pPr>
       <w:r>
-        <w:t xml:space="preserve">(Optional) you can use a GPU to speed up the process using runtime -&gt; change runtime type </w:t>
+        <w:t xml:space="preserve">(Optional) you can use a GPU to speed up the process </w:t>
+      </w:r>
+      <w:r>
+        <w:rPr>
+          <w:i/>
+          <w:iCs/>
+        </w:rPr>
+        <w:t>using runtime -&gt; change runtime type</w:t>
+      </w:r>
+      <w:r>
+        <w:t>.</w:t>
+      </w:r>
+      <w:r>
+        <w:t xml:space="preserve"> </w:t>
       </w:r>
     </w:p>
     <w:p>
@@ -273,7 +264,42 @@
           <w:rStyle w:val="HTMLCode"/>
           <w:rFonts w:eastAsiaTheme="minorHAnsi"/>
         </w:rPr>
-        <w:t>git clone XXX</w:t>
+        <w:t xml:space="preserve">git clone </w:t>
+      </w:r>
+      <w:hyperlink r:id="rId7" w:history="1">
+        <w:r>
+          <w:rPr>
+            <w:rStyle w:val="Hyperlink"/>
+            <w:rFonts w:ascii="Courier New" w:hAnsi="Courier New" w:cs="Courier New"/>
+            <w:sz w:val="20"/>
+            <w:szCs w:val="20"/>
+          </w:rPr>
+          <w:t>https://github.com/maor63/PassageRetrievalTechniques.git</w:t>
+        </w:r>
+      </w:hyperlink>
+    </w:p>
+    <w:p>
+      <w:pPr>
+        <w:spacing w:line="240" w:lineRule="auto"/>
+        <w:ind w:left="360"/>
+        <w:rPr>
+          <w:rStyle w:val="HTMLCode"/>
+          <w:rFonts w:eastAsiaTheme="minorHAnsi"/>
+        </w:rPr>
+      </w:pPr>
+      <w:r>
+        <w:rPr>
+          <w:rStyle w:val="HTMLCode"/>
+          <w:rFonts w:eastAsiaTheme="minorHAnsi"/>
+        </w:rPr>
+        <w:t xml:space="preserve">cd </w:t>
+      </w:r>
+      <w:r>
+        <w:rPr>
+          <w:rStyle w:val="HTMLCode"/>
+          <w:rFonts w:eastAsiaTheme="minorHAnsi"/>
+        </w:rPr>
+        <w:t>PassageRetrievalTechniques</w:t>
       </w:r>
     </w:p>
     <w:p>
@@ -308,35 +334,7 @@
           <w:rStyle w:val="HTMLCode"/>
           <w:rFonts w:eastAsiaTheme="minorHAnsi"/>
         </w:rPr>
-        <w:t xml:space="preserve">python -m </w:t>
-      </w:r>
-      <w:proofErr w:type="spellStart"/>
-      <w:r>
-        <w:rPr>
-          <w:rStyle w:val="HTMLCode"/>
-          <w:rFonts w:eastAsiaTheme="minorHAnsi"/>
-        </w:rPr>
-        <w:t>venv</w:t>
-      </w:r>
-      <w:proofErr w:type="spellEnd"/>
-      <w:r>
-        <w:rPr>
-          <w:rStyle w:val="HTMLCode"/>
-          <w:rFonts w:eastAsiaTheme="minorHAnsi"/>
-        </w:rPr>
-        <w:t xml:space="preserve"> </w:t>
-      </w:r>
-      <w:proofErr w:type="spellStart"/>
-      <w:r>
-        <w:rPr>
-          <w:rStyle w:val="HTMLCode"/>
-          <w:rFonts w:eastAsiaTheme="minorHAnsi"/>
-        </w:rPr>
-        <w:t>venv</w:t>
-      </w:r>
-      <w:proofErr w:type="spellEnd"/>
-      <w:r>
-        <w:t>“</w:t>
+        <w:t>python -m venv venv</w:t>
       </w:r>
     </w:p>
     <w:p>
@@ -380,21 +378,12 @@
           <w:rFonts w:eastAsiaTheme="minorHAnsi"/>
         </w:rPr>
       </w:pPr>
-      <w:proofErr w:type="spellStart"/>
       <w:r>
         <w:rPr>
           <w:rStyle w:val="HTMLCode"/>
           <w:rFonts w:eastAsiaTheme="minorHAnsi"/>
         </w:rPr>
-        <w:t>venv</w:t>
-      </w:r>
-      <w:proofErr w:type="spellEnd"/>
-      <w:r>
-        <w:rPr>
-          <w:rStyle w:val="HTMLCode"/>
-          <w:rFonts w:eastAsiaTheme="minorHAnsi"/>
-        </w:rPr>
-        <w:t>\Scripts\activate</w:t>
+        <w:t>venv\Scripts\activate</w:t>
       </w:r>
     </w:p>
     <w:p>
@@ -428,23 +417,7 @@
           <w:rStyle w:val="HTMLCode"/>
           <w:rFonts w:eastAsiaTheme="minorHAnsi"/>
         </w:rPr>
-        <w:t xml:space="preserve">source </w:t>
-      </w:r>
-      <w:proofErr w:type="spellStart"/>
-      <w:r>
-        <w:rPr>
-          <w:rStyle w:val="HTMLCode"/>
-          <w:rFonts w:eastAsiaTheme="minorHAnsi"/>
-        </w:rPr>
-        <w:t>venv</w:t>
-      </w:r>
-      <w:proofErr w:type="spellEnd"/>
-      <w:r>
-        <w:rPr>
-          <w:rStyle w:val="HTMLCode"/>
-          <w:rFonts w:eastAsiaTheme="minorHAnsi"/>
-        </w:rPr>
-        <w:t>/bin/activate</w:t>
+        <w:t>source venv/bin/activate</w:t>
       </w:r>
     </w:p>
     <w:p>
@@ -500,21 +473,7 @@
         <w:rPr>
           <w:lang w:val="en-US"/>
         </w:rPr>
-        <w:t xml:space="preserve">Open </w:t>
-      </w:r>
-      <w:proofErr w:type="spellStart"/>
-      <w:r>
-        <w:rPr>
-          <w:lang w:val="en-US"/>
-        </w:rPr>
-        <w:t>jupyter</w:t>
-      </w:r>
-      <w:proofErr w:type="spellEnd"/>
-      <w:r>
-        <w:rPr>
-          <w:lang w:val="en-US"/>
-        </w:rPr>
-        <w:t xml:space="preserve"> notebook: </w:t>
+        <w:t xml:space="preserve">Open jupyter notebook: </w:t>
       </w:r>
     </w:p>
     <w:p>
@@ -527,21 +486,12 @@
           <w:szCs w:val="20"/>
         </w:rPr>
       </w:pPr>
-      <w:proofErr w:type="spellStart"/>
       <w:r>
         <w:rPr>
           <w:rStyle w:val="HTMLCode"/>
           <w:rFonts w:eastAsiaTheme="minorHAnsi"/>
         </w:rPr>
-        <w:t>jupyter</w:t>
-      </w:r>
-      <w:proofErr w:type="spellEnd"/>
-      <w:r>
-        <w:rPr>
-          <w:rStyle w:val="HTMLCode"/>
-          <w:rFonts w:eastAsiaTheme="minorHAnsi"/>
-        </w:rPr>
-        <w:t xml:space="preserve"> notebook</w:t>
+        <w:t>jupyter notebook</w:t>
       </w:r>
     </w:p>
     <w:p>
@@ -563,13 +513,32 @@
         </w:rPr>
         <w:t>Open “</w:t>
       </w:r>
-      <w:proofErr w:type="spellStart"/>
       <w:r>
         <w:t>Solution.ipynb</w:t>
       </w:r>
-      <w:proofErr w:type="spellEnd"/>
-      <w:r>
-        <w:t>” and run all cells</w:t>
+      <w:r>
+        <w:t xml:space="preserve">” and </w:t>
+      </w:r>
+      <w:r>
+        <w:rPr>
+          <w:i/>
+          <w:iCs/>
+        </w:rPr>
+        <w:t>run</w:t>
+      </w:r>
+      <w:r>
+        <w:rPr>
+          <w:i/>
+          <w:iCs/>
+        </w:rPr>
+        <w:t xml:space="preserve"> -&gt; run</w:t>
+      </w:r>
+      <w:r>
+        <w:rPr>
+          <w:i/>
+          <w:iCs/>
+        </w:rPr>
+        <w:t xml:space="preserve"> all cells</w:t>
       </w:r>
     </w:p>
     <w:p>
@@ -623,13 +592,69 @@
           <w:sz w:val="48"/>
           <w:szCs w:val="48"/>
         </w:rPr>
-        <w:lastRenderedPageBreak/>
         <w:t>Discussion:</w:t>
       </w:r>
     </w:p>
     <w:p>
-      <w:r>
+      <w:pPr>
+        <w:rPr>
+          <w:sz w:val="24"/>
+          <w:szCs w:val="24"/>
+        </w:rPr>
+      </w:pPr>
+      <w:r>
+        <w:rPr>
+          <w:sz w:val="24"/>
+          <w:szCs w:val="24"/>
+        </w:rPr>
         <w:t>*The full discussion also appears in the notebook.</w:t>
+      </w:r>
+    </w:p>
+    <w:p>
+      <w:pPr>
+        <w:rPr>
+          <w:sz w:val="24"/>
+          <w:szCs w:val="24"/>
+        </w:rPr>
+      </w:pPr>
+      <w:r>
+        <w:rPr>
+          <w:sz w:val="24"/>
+          <w:szCs w:val="24"/>
+        </w:rPr>
+        <w:t>*</w:t>
+      </w:r>
+      <w:r>
+        <w:rPr>
+          <w:sz w:val="24"/>
+          <w:szCs w:val="24"/>
+        </w:rPr>
+        <w:t xml:space="preserve">The </w:t>
+      </w:r>
+      <w:r>
+        <w:rPr>
+          <w:b/>
+          <w:bCs/>
+          <w:sz w:val="24"/>
+          <w:szCs w:val="24"/>
+        </w:rPr>
+        <w:t xml:space="preserve">interactive </w:t>
+      </w:r>
+      <w:r>
+        <w:rPr>
+          <w:b/>
+          <w:bCs/>
+          <w:sz w:val="24"/>
+          <w:szCs w:val="24"/>
+        </w:rPr>
+        <w:t>retrieval system</w:t>
+      </w:r>
+      <w:r>
+        <w:rPr>
+          <w:sz w:val="24"/>
+          <w:szCs w:val="24"/>
+        </w:rPr>
+        <w:t xml:space="preserve"> is under the UI section.</w:t>
       </w:r>
     </w:p>
     <w:p>
@@ -638,7 +663,7 @@
         <w:shd w:val="clear" w:color="auto" w:fill="FFFFFF"/>
         <w:spacing w:before="120" w:after="120"/>
         <w:rPr>
-          <w:rFonts w:ascii="Roboto" w:hAnsi="Roboto"/>
+          <w:rFonts w:asciiTheme="minorHAnsi" w:hAnsiTheme="minorHAnsi"/>
           <w:color w:val="1F1F1F"/>
           <w:sz w:val="35"/>
           <w:szCs w:val="35"/>
@@ -646,7 +671,7 @@
       </w:pPr>
       <w:r>
         <w:rPr>
-          <w:rFonts w:ascii="Roboto" w:hAnsi="Roboto"/>
+          <w:rFonts w:asciiTheme="minorHAnsi" w:hAnsiTheme="minorHAnsi"/>
           <w:b/>
           <w:bCs/>
           <w:color w:val="1F1F1F"/>
@@ -665,16 +690,16 @@
         <w:shd w:val="clear" w:color="auto" w:fill="FFFFFF"/>
         <w:spacing w:before="100" w:beforeAutospacing="1" w:after="100" w:afterAutospacing="1" w:line="240" w:lineRule="auto"/>
         <w:rPr>
-          <w:rFonts w:ascii="Roboto" w:hAnsi="Roboto"/>
-          <w:color w:val="1F1F1F"/>
-          <w:sz w:val="24"/>
-          <w:szCs w:val="24"/>
-        </w:rPr>
-      </w:pPr>
-      <w:r>
-        <w:rPr>
-          <w:rFonts w:ascii="Roboto" w:hAnsi="Roboto"/>
-          <w:color w:val="1F1F1F"/>
+          <w:color w:val="1F1F1F"/>
+          <w:sz w:val="28"/>
+          <w:szCs w:val="28"/>
+        </w:rPr>
+      </w:pPr>
+      <w:r>
+        <w:rPr>
+          <w:color w:val="1F1F1F"/>
+          <w:sz w:val="24"/>
+          <w:szCs w:val="24"/>
         </w:rPr>
         <w:t>Exact word matches are required; synonyms or related terms won't work.</w:t>
       </w:r>
@@ -688,159 +713,42 @@
         <w:shd w:val="clear" w:color="auto" w:fill="FFFFFF"/>
         <w:spacing w:before="100" w:beforeAutospacing="1" w:after="100" w:afterAutospacing="1" w:line="240" w:lineRule="auto"/>
         <w:rPr>
-          <w:rFonts w:ascii="Roboto" w:hAnsi="Roboto"/>
-          <w:color w:val="1F1F1F"/>
-        </w:rPr>
-      </w:pPr>
-      <w:r>
-        <w:rPr>
-          <w:rFonts w:ascii="Roboto" w:hAnsi="Roboto"/>
-          <w:color w:val="1F1F1F"/>
+          <w:color w:val="1F1F1F"/>
+          <w:sz w:val="24"/>
+          <w:szCs w:val="24"/>
+        </w:rPr>
+      </w:pPr>
+      <w:r>
+        <w:rPr>
+          <w:color w:val="1F1F1F"/>
+          <w:sz w:val="24"/>
+          <w:szCs w:val="24"/>
         </w:rPr>
         <w:t>No understanding of semantic relationships.</w:t>
       </w:r>
     </w:p>
     <w:p>
       <w:pPr>
-        <w:shd w:val="clear" w:color="auto" w:fill="FFFFFF"/>
-        <w:spacing w:before="100" w:beforeAutospacing="1" w:after="100" w:afterAutospacing="1" w:line="240" w:lineRule="auto"/>
-        <w:rPr>
-          <w:rFonts w:ascii="Roboto" w:hAnsi="Roboto"/>
-          <w:color w:val="1F1F1F"/>
-        </w:rPr>
-      </w:pPr>
-    </w:p>
-    <w:p>
-      <w:pPr>
-        <w:pStyle w:val="Heading1"/>
-        <w:spacing w:before="120" w:after="120"/>
-        <w:rPr>
-          <w:rFonts w:ascii="Roboto" w:hAnsi="Roboto"/>
-          <w:color w:val="1F1F1F"/>
-          <w:sz w:val="39"/>
-          <w:szCs w:val="39"/>
-        </w:rPr>
-      </w:pPr>
-      <w:r>
-        <w:rPr>
-          <w:rFonts w:ascii="Roboto" w:hAnsi="Roboto"/>
+        <w:pStyle w:val="Heading2"/>
+        <w:rPr>
+          <w:rFonts w:asciiTheme="minorHAnsi" w:hAnsiTheme="minorHAnsi"/>
           <w:b/>
           <w:bCs/>
           <w:color w:val="1F1F1F"/>
-          <w:sz w:val="39"/>
-          <w:szCs w:val="39"/>
-        </w:rPr>
-        <w:t>Evaluation</w:t>
-      </w:r>
-    </w:p>
-    <w:p>
-      <w:pPr>
-        <w:pStyle w:val="NormalWeb"/>
-        <w:spacing w:before="120" w:beforeAutospacing="0" w:after="90" w:afterAutospacing="0"/>
-        <w:rPr>
-          <w:rFonts w:ascii="Roboto" w:hAnsi="Roboto"/>
-          <w:color w:val="1F1F1F"/>
-          <w:sz w:val="21"/>
-          <w:szCs w:val="21"/>
-        </w:rPr>
-      </w:pPr>
-      <w:r>
-        <w:rPr>
-          <w:rFonts w:ascii="Roboto" w:hAnsi="Roboto"/>
-          <w:color w:val="1F1F1F"/>
-        </w:rPr>
-        <w:t>I</w:t>
-      </w:r>
-      <w:r>
-        <w:rPr>
-          <w:rFonts w:ascii="Roboto" w:hAnsi="Roboto"/>
-          <w:color w:val="1F1F1F"/>
-        </w:rPr>
-        <w:t xml:space="preserve"> assume that semantic search is ground truth</w:t>
-      </w:r>
-      <w:r>
-        <w:rPr>
-          <w:rFonts w:ascii="Roboto" w:hAnsi="Roboto"/>
-          <w:color w:val="1F1F1F"/>
-        </w:rPr>
-        <w:t>. I use the following metrics to evaluate the TF-IDF vectors performance:</w:t>
-      </w:r>
-    </w:p>
-    <w:p>
-      <w:pPr>
-        <w:pStyle w:val="Heading3"/>
-        <w:rPr>
+          <w:sz w:val="35"/>
+          <w:szCs w:val="35"/>
+        </w:rPr>
+      </w:pPr>
+      <w:r>
+        <w:rPr>
+          <w:rFonts w:asciiTheme="minorHAnsi" w:hAnsiTheme="minorHAnsi"/>
           <w:b/>
           <w:bCs/>
-        </w:rPr>
-      </w:pPr>
-      <w:r>
-        <w:rPr>
-          <w:b/>
-          <w:bCs/>
-        </w:rPr>
-        <w:t>P@K</w:t>
-      </w:r>
-    </w:p>
-    <w:p>
-      <w:pPr>
-        <w:pStyle w:val="NormalWeb"/>
-        <w:spacing w:before="120" w:beforeAutospacing="0" w:after="90" w:afterAutospacing="0"/>
-        <w:rPr>
-          <w:rFonts w:ascii="Roboto" w:hAnsi="Roboto"/>
-          <w:color w:val="1F1F1F"/>
-        </w:rPr>
-      </w:pPr>
-      <w:r>
-        <w:rPr>
-          <w:rFonts w:ascii="Roboto" w:hAnsi="Roboto"/>
-          <w:color w:val="1F1F1F"/>
-        </w:rPr>
-        <w:t xml:space="preserve">Measure the precision at the top K results. This </w:t>
-      </w:r>
-      <w:r>
-        <w:rPr>
-          <w:rFonts w:ascii="Roboto" w:hAnsi="Roboto"/>
-          <w:color w:val="1F1F1F"/>
-        </w:rPr>
-        <w:t>measure</w:t>
-      </w:r>
-      <w:r>
-        <w:rPr>
-          <w:rFonts w:ascii="Roboto" w:hAnsi="Roboto"/>
-          <w:color w:val="1F1F1F"/>
-        </w:rPr>
-        <w:t xml:space="preserve"> help us understands how many relevant result are at the top of the </w:t>
-      </w:r>
-      <w:r>
-        <w:rPr>
-          <w:rFonts w:ascii="Roboto" w:hAnsi="Roboto"/>
-          <w:color w:val="1F1F1F"/>
-        </w:rPr>
-        <w:t>retrieval</w:t>
-      </w:r>
-      <w:r>
-        <w:rPr>
-          <w:rFonts w:ascii="Roboto" w:hAnsi="Roboto"/>
-          <w:color w:val="1F1F1F"/>
-        </w:rPr>
-        <w:t>. High precision means TF-IDF retrieves mostly relevant results.</w:t>
-      </w:r>
-    </w:p>
-    <w:p>
-      <w:pPr>
-        <w:pStyle w:val="Heading3"/>
-        <w:rPr>
-          <w:b/>
-          <w:bCs/>
-        </w:rPr>
-      </w:pPr>
-      <w:r>
-        <w:rPr>
-          <w:b/>
-          <w:bCs/>
-        </w:rPr>
-        <w:t>Spearman’s Rank Correlation</w:t>
+          <w:color w:val="1F1F1F"/>
+          <w:sz w:val="35"/>
+          <w:szCs w:val="35"/>
+        </w:rPr>
+        <w:t>Semantic Search</w:t>
       </w:r>
     </w:p>
     <w:p>
@@ -849,64 +757,182 @@
         <w:shd w:val="clear" w:color="auto" w:fill="FFFFFF"/>
         <w:spacing w:before="120" w:beforeAutospacing="0" w:after="90" w:afterAutospacing="0"/>
         <w:rPr>
-          <w:rFonts w:ascii="Roboto" w:hAnsi="Roboto"/>
-          <w:color w:val="1F1F1F"/>
-        </w:rPr>
-      </w:pPr>
-      <w:r>
-        <w:rPr>
-          <w:rFonts w:ascii="Roboto" w:hAnsi="Roboto"/>
-          <w:color w:val="1F1F1F"/>
-        </w:rPr>
-        <w:t xml:space="preserve">Measure how similar TF-IDF ranking score is to the </w:t>
-      </w:r>
-      <w:proofErr w:type="spellStart"/>
-      <w:r>
-        <w:rPr>
-          <w:rFonts w:ascii="Roboto" w:hAnsi="Roboto"/>
-          <w:color w:val="1F1F1F"/>
-        </w:rPr>
-        <w:t>MiniLM</w:t>
-      </w:r>
-      <w:proofErr w:type="spellEnd"/>
-      <w:r>
-        <w:rPr>
-          <w:rFonts w:ascii="Roboto" w:hAnsi="Roboto"/>
-          <w:color w:val="1F1F1F"/>
-        </w:rPr>
-        <w:t xml:space="preserve"> ranking scores. High values means that both scores behave similarly.</w:t>
-      </w:r>
-    </w:p>
-    <w:p>
-      <w:pPr>
-        <w:pStyle w:val="Heading3"/>
-        <w:rPr>
+          <w:rFonts w:asciiTheme="minorHAnsi" w:hAnsiTheme="minorHAnsi"/>
+          <w:color w:val="1F1F1F"/>
+        </w:rPr>
+      </w:pPr>
+      <w:r>
+        <w:rPr>
+          <w:rFonts w:asciiTheme="minorHAnsi" w:hAnsiTheme="minorHAnsi"/>
+          <w:color w:val="1F1F1F"/>
+        </w:rPr>
+        <w:t>I choose to use the </w:t>
+      </w:r>
+      <w:hyperlink r:id="rId8" w:tgtFrame="_blank" w:history="1">
+        <w:r>
+          <w:rPr>
+            <w:rStyle w:val="Hyperlink"/>
+            <w:rFonts w:asciiTheme="minorHAnsi" w:eastAsiaTheme="majorEastAsia" w:hAnsiTheme="minorHAnsi"/>
+          </w:rPr>
+          <w:t>multi-qa-MiniLM-L6-cos-v1</w:t>
+        </w:r>
+      </w:hyperlink>
+      <w:r>
+        <w:rPr>
+          <w:rFonts w:asciiTheme="minorHAnsi" w:hAnsiTheme="minorHAnsi"/>
+          <w:color w:val="1F1F1F"/>
+        </w:rPr>
+        <w:t> model since it is the best preforming MiniLM model for semantic search.</w:t>
+      </w:r>
+      <w:r>
+        <w:rPr>
+          <w:rFonts w:asciiTheme="minorHAnsi" w:hAnsiTheme="minorHAnsi"/>
+          <w:color w:val="1F1F1F"/>
+        </w:rPr>
+        <w:t xml:space="preserve"> </w:t>
+      </w:r>
+      <w:hyperlink r:id="rId9" w:tgtFrame="_blank" w:history="1">
+        <w:r>
+          <w:rPr>
+            <w:rStyle w:val="Hyperlink"/>
+            <w:rFonts w:asciiTheme="minorHAnsi" w:eastAsiaTheme="majorEastAsia" w:hAnsiTheme="minorHAnsi"/>
+          </w:rPr>
+          <w:t>Sentence transformer performance leaderboard</w:t>
+        </w:r>
+      </w:hyperlink>
+    </w:p>
+    <w:p/>
+    <w:p>
+      <w:pPr>
+        <w:pStyle w:val="Heading1"/>
+        <w:spacing w:before="120" w:after="120"/>
+        <w:rPr>
+          <w:rFonts w:asciiTheme="minorHAnsi" w:hAnsiTheme="minorHAnsi"/>
+          <w:color w:val="1F1F1F"/>
+          <w:sz w:val="39"/>
+          <w:szCs w:val="39"/>
+        </w:rPr>
+      </w:pPr>
+      <w:r>
+        <w:rPr>
+          <w:rFonts w:asciiTheme="minorHAnsi" w:hAnsiTheme="minorHAnsi"/>
           <w:b/>
           <w:bCs/>
-        </w:rPr>
-      </w:pPr>
-      <w:r>
+          <w:color w:val="1F1F1F"/>
+          <w:sz w:val="39"/>
+          <w:szCs w:val="39"/>
+        </w:rPr>
+        <w:t>Evaluation</w:t>
+      </w:r>
+    </w:p>
+    <w:p>
+      <w:pPr>
+        <w:pStyle w:val="NormalWeb"/>
+        <w:spacing w:before="120" w:beforeAutospacing="0" w:after="90" w:afterAutospacing="0"/>
+        <w:rPr>
+          <w:rFonts w:asciiTheme="minorHAnsi" w:hAnsiTheme="minorHAnsi"/>
+          <w:color w:val="1F1F1F"/>
+          <w:sz w:val="21"/>
+          <w:szCs w:val="21"/>
+        </w:rPr>
+      </w:pPr>
+      <w:r>
+        <w:rPr>
+          <w:rFonts w:asciiTheme="minorHAnsi" w:hAnsiTheme="minorHAnsi"/>
+          <w:color w:val="1F1F1F"/>
+        </w:rPr>
+        <w:t>I</w:t>
+      </w:r>
+      <w:r>
+        <w:rPr>
+          <w:rFonts w:asciiTheme="minorHAnsi" w:hAnsiTheme="minorHAnsi"/>
+          <w:color w:val="1F1F1F"/>
+        </w:rPr>
+        <w:t xml:space="preserve"> assume that semantic search is ground truth</w:t>
+      </w:r>
+      <w:r>
+        <w:rPr>
+          <w:rFonts w:asciiTheme="minorHAnsi" w:hAnsiTheme="minorHAnsi"/>
+          <w:color w:val="1F1F1F"/>
+        </w:rPr>
+        <w:t>. I use the following metrics to evaluate the TF-IDF vectors performance:</w:t>
+      </w:r>
+    </w:p>
+    <w:p>
+      <w:pPr>
+        <w:pStyle w:val="Heading3"/>
         <w:rPr>
           <w:b/>
           <w:bCs/>
         </w:rPr>
-        <w:t>Normalized Discounted Cumulative Gain (</w:t>
-      </w:r>
-      <w:proofErr w:type="spellStart"/>
+      </w:pPr>
       <w:r>
         <w:rPr>
           <w:b/>
           <w:bCs/>
         </w:rPr>
-        <w:t>NDCG@k</w:t>
-      </w:r>
-      <w:proofErr w:type="spellEnd"/>
-      <w:r>
+        <w:t>P@K</w:t>
+      </w:r>
+    </w:p>
+    <w:p>
+      <w:pPr>
+        <w:pStyle w:val="NormalWeb"/>
+        <w:spacing w:before="120" w:beforeAutospacing="0" w:after="90" w:afterAutospacing="0"/>
+        <w:rPr>
+          <w:rFonts w:asciiTheme="minorHAnsi" w:hAnsiTheme="minorHAnsi"/>
+          <w:color w:val="1F1F1F"/>
+        </w:rPr>
+      </w:pPr>
+      <w:r>
+        <w:rPr>
+          <w:rFonts w:asciiTheme="minorHAnsi" w:hAnsiTheme="minorHAnsi"/>
+          <w:color w:val="1F1F1F"/>
+        </w:rPr>
+        <w:t xml:space="preserve">Measure the precision at the top K results. This </w:t>
+      </w:r>
+      <w:r>
+        <w:rPr>
+          <w:rFonts w:asciiTheme="minorHAnsi" w:hAnsiTheme="minorHAnsi"/>
+          <w:color w:val="1F1F1F"/>
+        </w:rPr>
+        <w:t>measure</w:t>
+      </w:r>
+      <w:r>
+        <w:rPr>
+          <w:rFonts w:asciiTheme="minorHAnsi" w:hAnsiTheme="minorHAnsi"/>
+          <w:color w:val="1F1F1F"/>
+        </w:rPr>
+        <w:t xml:space="preserve"> help us understands how many relevant result are at the top of the </w:t>
+      </w:r>
+      <w:r>
+        <w:rPr>
+          <w:rFonts w:asciiTheme="minorHAnsi" w:hAnsiTheme="minorHAnsi"/>
+          <w:color w:val="1F1F1F"/>
+        </w:rPr>
+        <w:t>retrieval</w:t>
+      </w:r>
+      <w:r>
+        <w:rPr>
+          <w:rFonts w:asciiTheme="minorHAnsi" w:hAnsiTheme="minorHAnsi"/>
+          <w:color w:val="1F1F1F"/>
+        </w:rPr>
+        <w:t>. High precision means TF-IDF retrieves mostly relevant results.</w:t>
+      </w:r>
+    </w:p>
+    <w:p>
+      <w:pPr>
+        <w:pStyle w:val="Heading3"/>
         <w:rPr>
           <w:b/>
           <w:bCs/>
         </w:rPr>
-        <w:t>)</w:t>
+      </w:pPr>
+      <w:r>
+        <w:rPr>
+          <w:b/>
+          <w:bCs/>
+        </w:rPr>
+        <w:t>Spearman’s Rank Correlation</w:t>
       </w:r>
     </w:p>
     <w:p>
@@ -915,48 +941,50 @@
         <w:shd w:val="clear" w:color="auto" w:fill="FFFFFF"/>
         <w:spacing w:before="120" w:beforeAutospacing="0" w:after="90" w:afterAutospacing="0"/>
         <w:rPr>
-          <w:rFonts w:ascii="Roboto" w:hAnsi="Roboto"/>
-          <w:color w:val="1F1F1F"/>
-        </w:rPr>
-      </w:pPr>
-      <w:r>
-        <w:rPr>
-          <w:rFonts w:ascii="Roboto" w:hAnsi="Roboto"/>
-          <w:color w:val="1F1F1F"/>
-        </w:rPr>
-        <w:t xml:space="preserve">This measures how well TF-IDF ranked the </w:t>
-      </w:r>
-      <w:proofErr w:type="spellStart"/>
-      <w:r>
-        <w:rPr>
-          <w:rFonts w:ascii="Roboto" w:hAnsi="Roboto"/>
-          <w:color w:val="1F1F1F"/>
-        </w:rPr>
-        <w:t>top@K</w:t>
-      </w:r>
-      <w:proofErr w:type="spellEnd"/>
-      <w:r>
-        <w:rPr>
-          <w:rFonts w:ascii="Roboto" w:hAnsi="Roboto"/>
-          <w:color w:val="1F1F1F"/>
-        </w:rPr>
-        <w:t xml:space="preserve"> results compared to </w:t>
-      </w:r>
-      <w:proofErr w:type="spellStart"/>
-      <w:r>
-        <w:rPr>
-          <w:rFonts w:ascii="Roboto" w:hAnsi="Roboto"/>
-          <w:color w:val="1F1F1F"/>
-        </w:rPr>
-        <w:t>MiniLM</w:t>
-      </w:r>
-      <w:proofErr w:type="spellEnd"/>
-      <w:r>
-        <w:rPr>
-          <w:rFonts w:ascii="Roboto" w:hAnsi="Roboto"/>
-          <w:color w:val="1F1F1F"/>
-        </w:rPr>
-        <w:t xml:space="preserve"> both in relevance and in order. High NDCG indicates that TF-IDF ranks the relevant passages well.</w:t>
+          <w:rFonts w:asciiTheme="minorHAnsi" w:hAnsiTheme="minorHAnsi"/>
+          <w:color w:val="1F1F1F"/>
+        </w:rPr>
+      </w:pPr>
+      <w:r>
+        <w:rPr>
+          <w:rFonts w:asciiTheme="minorHAnsi" w:hAnsiTheme="minorHAnsi"/>
+          <w:color w:val="1F1F1F"/>
+        </w:rPr>
+        <w:t>Measure how similar TF-IDF ranking score is to the MiniLM ranking scores. High values means that both scores behave similarly.</w:t>
+      </w:r>
+    </w:p>
+    <w:p>
+      <w:pPr>
+        <w:pStyle w:val="Heading3"/>
+        <w:rPr>
+          <w:b/>
+          <w:bCs/>
+        </w:rPr>
+      </w:pPr>
+      <w:r>
+        <w:rPr>
+          <w:b/>
+          <w:bCs/>
+        </w:rPr>
+        <w:t>Normalized Discounted Cumulative Gain (NDCG@k)</w:t>
+      </w:r>
+    </w:p>
+    <w:p>
+      <w:pPr>
+        <w:pStyle w:val="NormalWeb"/>
+        <w:shd w:val="clear" w:color="auto" w:fill="FFFFFF"/>
+        <w:spacing w:before="120" w:beforeAutospacing="0" w:after="90" w:afterAutospacing="0"/>
+        <w:rPr>
+          <w:rFonts w:asciiTheme="minorHAnsi" w:hAnsiTheme="minorHAnsi"/>
+          <w:color w:val="1F1F1F"/>
+        </w:rPr>
+      </w:pPr>
+      <w:r>
+        <w:rPr>
+          <w:rFonts w:asciiTheme="minorHAnsi" w:hAnsiTheme="minorHAnsi"/>
+          <w:color w:val="1F1F1F"/>
+        </w:rPr>
+        <w:t>This measures how well TF-IDF ranked the top@K results compared to MiniLM both in relevance and in order. High NDCG indicates that TF-IDF ranks the relevant passages well.</w:t>
       </w:r>
     </w:p>
     <w:p>
@@ -964,7 +992,7 @@
         <w:shd w:val="clear" w:color="auto" w:fill="FFFFFF"/>
         <w:spacing w:before="100" w:beforeAutospacing="1" w:after="100" w:afterAutospacing="1" w:line="240" w:lineRule="auto"/>
         <w:rPr>
-          <w:rFonts w:ascii="Roboto" w:eastAsia="Times New Roman" w:hAnsi="Roboto" w:cs="Times New Roman"/>
+          <w:rFonts w:eastAsia="Times New Roman" w:cs="Times New Roman"/>
           <w:color w:val="1F1F1F"/>
           <w:sz w:val="24"/>
           <w:szCs w:val="24"/>
@@ -981,86 +1009,19 @@
       </w:r>
       <w:r>
         <w:rPr>
-          <w:rFonts w:ascii="Roboto" w:hAnsi="Roboto"/>
           <w:color w:val="1F1F1F"/>
         </w:rPr>
         <w:br/>
       </w:r>
       <w:r>
         <w:rPr>
-          <w:rFonts w:ascii="Roboto" w:eastAsia="Times New Roman" w:hAnsi="Roboto" w:cs="Times New Roman"/>
+          <w:rFonts w:eastAsia="Times New Roman" w:cs="Times New Roman"/>
           <w:color w:val="1F1F1F"/>
           <w:sz w:val="24"/>
           <w:szCs w:val="24"/>
           <w:lang w:val="en-IL" w:eastAsia="en-IL"/>
         </w:rPr>
-        <w:t xml:space="preserve">Our analysis shows that while TF-IDF ranks the top results in a reasonable order (as indicated by a high </w:t>
-      </w:r>
-      <w:proofErr w:type="spellStart"/>
-      <w:r>
-        <w:rPr>
-          <w:rFonts w:ascii="Roboto" w:eastAsia="Times New Roman" w:hAnsi="Roboto" w:cs="Times New Roman"/>
-          <w:color w:val="1F1F1F"/>
-          <w:sz w:val="24"/>
-          <w:szCs w:val="24"/>
-          <w:lang w:val="en-IL" w:eastAsia="en-IL"/>
-        </w:rPr>
-        <w:t>NDCG@k</w:t>
-      </w:r>
-      <w:proofErr w:type="spellEnd"/>
-      <w:r>
-        <w:rPr>
-          <w:rFonts w:ascii="Roboto" w:eastAsia="Times New Roman" w:hAnsi="Roboto" w:cs="Times New Roman"/>
-          <w:color w:val="1F1F1F"/>
-          <w:sz w:val="24"/>
-          <w:szCs w:val="24"/>
-          <w:lang w:val="en-IL" w:eastAsia="en-IL"/>
-        </w:rPr>
-        <w:t xml:space="preserve">), it struggles to place the most relevant result at the very top (resulting in a low </w:t>
-      </w:r>
-      <w:proofErr w:type="spellStart"/>
-      <w:r>
-        <w:rPr>
-          <w:rFonts w:ascii="Roboto" w:eastAsia="Times New Roman" w:hAnsi="Roboto" w:cs="Times New Roman"/>
-          <w:color w:val="1F1F1F"/>
-          <w:sz w:val="24"/>
-          <w:szCs w:val="24"/>
-          <w:lang w:val="en-IL" w:eastAsia="en-IL"/>
-        </w:rPr>
-        <w:t>P@k</w:t>
-      </w:r>
-      <w:proofErr w:type="spellEnd"/>
-      <w:r>
-        <w:rPr>
-          <w:rFonts w:ascii="Roboto" w:eastAsia="Times New Roman" w:hAnsi="Roboto" w:cs="Times New Roman"/>
-          <w:color w:val="1F1F1F"/>
-          <w:sz w:val="24"/>
-          <w:szCs w:val="24"/>
-          <w:lang w:val="en-IL" w:eastAsia="en-IL"/>
-        </w:rPr>
-        <w:t xml:space="preserve">). Additionally, TF-IDF ranks results only slightly similarly to </w:t>
-      </w:r>
-      <w:proofErr w:type="spellStart"/>
-      <w:r>
-        <w:rPr>
-          <w:rFonts w:ascii="Roboto" w:eastAsia="Times New Roman" w:hAnsi="Roboto" w:cs="Times New Roman"/>
-          <w:color w:val="1F1F1F"/>
-          <w:sz w:val="24"/>
-          <w:szCs w:val="24"/>
-          <w:lang w:val="en-IL" w:eastAsia="en-IL"/>
-        </w:rPr>
-        <w:t>MiniLM</w:t>
-      </w:r>
-      <w:proofErr w:type="spellEnd"/>
-      <w:r>
-        <w:rPr>
-          <w:rFonts w:ascii="Roboto" w:eastAsia="Times New Roman" w:hAnsi="Roboto" w:cs="Times New Roman"/>
-          <w:color w:val="1F1F1F"/>
-          <w:sz w:val="24"/>
-          <w:szCs w:val="24"/>
-          <w:lang w:val="en-IL" w:eastAsia="en-IL"/>
-        </w:rPr>
-        <w:t>, as reflected by the low positive correlation between their rankings.</w:t>
+        <w:t>Our analysis shows that while TF-IDF ranks the top results in a reasonable order (as indicated by a high NDCG@k), it struggles to place the most relevant result at the very top (resulting in a low P@k). Additionally, TF-IDF ranks results only slightly similarly to MiniLM, as reflected by the low positive correlation between their rankings.</w:t>
       </w:r>
     </w:p>
     <w:p>
@@ -1068,7 +1029,7 @@
         <w:shd w:val="clear" w:color="auto" w:fill="FFFFFF"/>
         <w:spacing w:before="100" w:beforeAutospacing="1" w:after="100" w:afterAutospacing="1" w:line="240" w:lineRule="auto"/>
         <w:rPr>
-          <w:rFonts w:ascii="Roboto" w:eastAsia="Times New Roman" w:hAnsi="Roboto" w:cs="Times New Roman"/>
+          <w:rFonts w:eastAsia="Times New Roman" w:cs="Times New Roman"/>
           <w:color w:val="1F1F1F"/>
           <w:sz w:val="24"/>
           <w:szCs w:val="24"/>
@@ -1081,7 +1042,7 @@
         <w:pStyle w:val="Heading1"/>
         <w:spacing w:before="120" w:after="120"/>
         <w:rPr>
-          <w:rFonts w:ascii="Roboto" w:hAnsi="Roboto"/>
+          <w:rFonts w:asciiTheme="minorHAnsi" w:hAnsiTheme="minorHAnsi"/>
           <w:color w:val="1F1F1F"/>
           <w:sz w:val="39"/>
           <w:szCs w:val="39"/>
@@ -1089,13 +1050,14 @@
       </w:pPr>
       <w:r>
         <w:rPr>
-          <w:rFonts w:ascii="Roboto" w:hAnsi="Roboto"/>
+          <w:rFonts w:asciiTheme="minorHAnsi" w:hAnsiTheme="minorHAnsi"/>
           <w:b/>
           <w:bCs/>
           <w:color w:val="1F1F1F"/>
           <w:sz w:val="39"/>
           <w:szCs w:val="39"/>
         </w:rPr>
+        <w:lastRenderedPageBreak/>
         <w:t>Open Qs</w:t>
       </w:r>
     </w:p>
@@ -1103,7 +1065,6 @@
       <w:pPr>
         <w:spacing w:before="75"/>
         <w:rPr>
-          <w:rFonts w:ascii="Roboto" w:hAnsi="Roboto"/>
           <w:color w:val="1F1F1F"/>
           <w:sz w:val="21"/>
           <w:szCs w:val="21"/>
@@ -1111,13 +1072,12 @@
       </w:pPr>
       <w:r>
         <w:rPr>
-          <w:rFonts w:ascii="Roboto" w:hAnsi="Roboto"/>
           <w:color w:val="1F1F1F"/>
           <w:sz w:val="21"/>
           <w:szCs w:val="21"/>
         </w:rPr>
         <w:pict w14:anchorId="295191F3">
-          <v:rect id="_x0000_i1051" style="width:0;height:1.5pt" o:hralign="center" o:hrstd="t" o:hr="t" fillcolor="#a0a0a0" stroked="f"/>
+          <v:rect id="_x0000_i1063" style="width:0;height:1.5pt" o:hralign="center" o:hrstd="t" o:hr="t" fillcolor="#a0a0a0" stroked="f"/>
         </w:pict>
       </w:r>
     </w:p>
@@ -1126,7 +1086,7 @@
         <w:pStyle w:val="NormalWeb"/>
         <w:spacing w:before="120" w:beforeAutospacing="0" w:after="90" w:afterAutospacing="0"/>
         <w:rPr>
-          <w:rFonts w:ascii="Roboto" w:hAnsi="Roboto"/>
+          <w:rFonts w:asciiTheme="minorHAnsi" w:hAnsiTheme="minorHAnsi"/>
           <w:b/>
           <w:bCs/>
           <w:color w:val="1F1F1F"/>
@@ -1134,7 +1094,7 @@
       </w:pPr>
       <w:r>
         <w:rPr>
-          <w:rFonts w:ascii="Roboto" w:hAnsi="Roboto"/>
+          <w:rFonts w:asciiTheme="minorHAnsi" w:hAnsiTheme="minorHAnsi"/>
           <w:b/>
           <w:bCs/>
           <w:color w:val="1F1F1F"/>
@@ -1147,13 +1107,13 @@
         <w:pStyle w:val="NormalWeb"/>
         <w:spacing w:before="120" w:beforeAutospacing="0" w:after="90" w:afterAutospacing="0"/>
         <w:rPr>
-          <w:rFonts w:ascii="Roboto" w:hAnsi="Roboto"/>
-          <w:color w:val="1F1F1F"/>
-        </w:rPr>
-      </w:pPr>
-      <w:r>
-        <w:rPr>
-          <w:rFonts w:ascii="Roboto" w:hAnsi="Roboto"/>
+          <w:rFonts w:asciiTheme="minorHAnsi" w:hAnsiTheme="minorHAnsi"/>
+          <w:color w:val="1F1F1F"/>
+        </w:rPr>
+      </w:pPr>
+      <w:r>
+        <w:rPr>
+          <w:rFonts w:asciiTheme="minorHAnsi" w:hAnsiTheme="minorHAnsi"/>
           <w:color w:val="1F1F1F"/>
         </w:rPr>
         <w:t>Potential improvements for retrieval using an LLM include:</w:t>
@@ -1168,16 +1128,15 @@
         </w:numPr>
         <w:spacing w:before="120" w:beforeAutospacing="0" w:after="90" w:afterAutospacing="0"/>
         <w:rPr>
-          <w:rFonts w:ascii="Roboto" w:hAnsi="Roboto"/>
-          <w:color w:val="1F1F1F"/>
-        </w:rPr>
-      </w:pPr>
-      <w:r>
-        <w:rPr>
-          <w:rFonts w:ascii="Roboto" w:hAnsi="Roboto"/>
-          <w:color w:val="1F1F1F"/>
-        </w:rPr>
-        <w:lastRenderedPageBreak/>
+          <w:rFonts w:asciiTheme="minorHAnsi" w:hAnsiTheme="minorHAnsi"/>
+          <w:color w:val="1F1F1F"/>
+        </w:rPr>
+      </w:pPr>
+      <w:r>
+        <w:rPr>
+          <w:rFonts w:asciiTheme="minorHAnsi" w:hAnsiTheme="minorHAnsi"/>
+          <w:color w:val="1F1F1F"/>
+        </w:rPr>
         <w:t>For Both Searches:</w:t>
       </w:r>
     </w:p>
@@ -1189,14 +1148,16 @@
         </w:numPr>
         <w:spacing w:before="100" w:beforeAutospacing="1" w:after="100" w:afterAutospacing="1" w:line="240" w:lineRule="auto"/>
         <w:rPr>
-          <w:rFonts w:ascii="Roboto" w:hAnsi="Roboto"/>
-          <w:color w:val="1F1F1F"/>
-        </w:rPr>
-      </w:pPr>
-      <w:r>
-        <w:rPr>
-          <w:rFonts w:ascii="Roboto" w:hAnsi="Roboto"/>
-          <w:color w:val="1F1F1F"/>
+          <w:color w:val="1F1F1F"/>
+          <w:sz w:val="24"/>
+          <w:szCs w:val="24"/>
+        </w:rPr>
+      </w:pPr>
+      <w:r>
+        <w:rPr>
+          <w:color w:val="1F1F1F"/>
+          <w:sz w:val="24"/>
+          <w:szCs w:val="24"/>
         </w:rPr>
         <w:t>Use an LLM to expand queries by generating synonyms, related terms, or paraphrased versions. Calculate the average similarity scores of the reformulated queries against the results to identify the most relevant passages.</w:t>
       </w:r>
@@ -1209,14 +1170,16 @@
         </w:numPr>
         <w:spacing w:before="100" w:beforeAutospacing="1" w:after="100" w:afterAutospacing="1" w:line="240" w:lineRule="auto"/>
         <w:rPr>
-          <w:rFonts w:ascii="Roboto" w:hAnsi="Roboto"/>
-          <w:color w:val="1F1F1F"/>
-        </w:rPr>
-      </w:pPr>
-      <w:r>
-        <w:rPr>
-          <w:rFonts w:ascii="Roboto" w:hAnsi="Roboto"/>
-          <w:color w:val="1F1F1F"/>
+          <w:color w:val="1F1F1F"/>
+          <w:sz w:val="24"/>
+          <w:szCs w:val="24"/>
+        </w:rPr>
+      </w:pPr>
+      <w:r>
+        <w:rPr>
+          <w:color w:val="1F1F1F"/>
+          <w:sz w:val="24"/>
+          <w:szCs w:val="24"/>
         </w:rPr>
         <w:t>Ask an LLM to generate relevance scores directly for each result, enhancing the ranking precision by incorporating semantic and contextual understanding.</w:t>
       </w:r>
@@ -1229,44 +1192,50 @@
         </w:numPr>
         <w:spacing w:before="100" w:beforeAutospacing="1" w:after="100" w:afterAutospacing="1" w:line="240" w:lineRule="auto"/>
         <w:rPr>
-          <w:rFonts w:ascii="Roboto" w:hAnsi="Roboto"/>
-          <w:color w:val="1F1F1F"/>
-        </w:rPr>
-      </w:pPr>
-      <w:r>
-        <w:rPr>
-          <w:rFonts w:ascii="Roboto" w:hAnsi="Roboto"/>
-          <w:color w:val="1F1F1F"/>
+          <w:color w:val="1F1F1F"/>
+          <w:sz w:val="24"/>
+          <w:szCs w:val="24"/>
+        </w:rPr>
+      </w:pPr>
+      <w:r>
+        <w:rPr>
+          <w:color w:val="1F1F1F"/>
+          <w:sz w:val="24"/>
+          <w:szCs w:val="24"/>
         </w:rPr>
         <w:t>Apply a natural language inference (NLI) model to filter irrelevant results. An NLI model evaluates the relationship between a </w:t>
       </w:r>
       <w:r>
         <w:rPr>
           <w:rStyle w:val="Strong"/>
-          <w:rFonts w:ascii="Roboto" w:hAnsi="Roboto"/>
-          <w:color w:val="1F1F1F"/>
+          <w:color w:val="1F1F1F"/>
+          <w:sz w:val="24"/>
+          <w:szCs w:val="24"/>
         </w:rPr>
         <w:t>premise</w:t>
       </w:r>
       <w:r>
         <w:rPr>
-          <w:rFonts w:ascii="Roboto" w:hAnsi="Roboto"/>
-          <w:color w:val="1F1F1F"/>
+          <w:color w:val="1F1F1F"/>
+          <w:sz w:val="24"/>
+          <w:szCs w:val="24"/>
         </w:rPr>
         <w:t> and a </w:t>
       </w:r>
       <w:r>
         <w:rPr>
           <w:rStyle w:val="Strong"/>
-          <w:rFonts w:ascii="Roboto" w:hAnsi="Roboto"/>
-          <w:color w:val="1F1F1F"/>
+          <w:color w:val="1F1F1F"/>
+          <w:sz w:val="24"/>
+          <w:szCs w:val="24"/>
         </w:rPr>
         <w:t>hypothesis</w:t>
       </w:r>
       <w:r>
         <w:rPr>
-          <w:rFonts w:ascii="Roboto" w:hAnsi="Roboto"/>
-          <w:color w:val="1F1F1F"/>
+          <w:color w:val="1F1F1F"/>
+          <w:sz w:val="24"/>
+          <w:szCs w:val="24"/>
         </w:rPr>
         <w:t>:</w:t>
       </w:r>
@@ -1279,14 +1248,16 @@
         </w:numPr>
         <w:spacing w:before="100" w:beforeAutospacing="1" w:after="100" w:afterAutospacing="1" w:line="240" w:lineRule="auto"/>
         <w:rPr>
-          <w:rFonts w:ascii="Roboto" w:hAnsi="Roboto"/>
-          <w:color w:val="1F1F1F"/>
-        </w:rPr>
-      </w:pPr>
-      <w:r>
-        <w:rPr>
-          <w:rFonts w:ascii="Roboto" w:hAnsi="Roboto"/>
-          <w:color w:val="1F1F1F"/>
+          <w:color w:val="1F1F1F"/>
+          <w:sz w:val="24"/>
+          <w:szCs w:val="24"/>
+        </w:rPr>
+      </w:pPr>
+      <w:r>
+        <w:rPr>
+          <w:color w:val="1F1F1F"/>
+          <w:sz w:val="24"/>
+          <w:szCs w:val="24"/>
         </w:rPr>
         <w:t>Use the NLI model to determine whether the query (hypothesis) is entailed by the result (premise).</w:t>
       </w:r>
@@ -1299,14 +1270,16 @@
         </w:numPr>
         <w:spacing w:before="100" w:beforeAutospacing="1" w:after="100" w:afterAutospacing="1" w:line="240" w:lineRule="auto"/>
         <w:rPr>
-          <w:rFonts w:ascii="Roboto" w:hAnsi="Roboto"/>
-          <w:color w:val="1F1F1F"/>
-        </w:rPr>
-      </w:pPr>
-      <w:r>
-        <w:rPr>
-          <w:rFonts w:ascii="Roboto" w:hAnsi="Roboto"/>
-          <w:color w:val="1F1F1F"/>
+          <w:color w:val="1F1F1F"/>
+          <w:sz w:val="24"/>
+          <w:szCs w:val="24"/>
+        </w:rPr>
+      </w:pPr>
+      <w:r>
+        <w:rPr>
+          <w:color w:val="1F1F1F"/>
+          <w:sz w:val="24"/>
+          <w:szCs w:val="24"/>
         </w:rPr>
         <w:t>For Semantic Search:</w:t>
       </w:r>
@@ -1319,53 +1292,37 @@
         </w:numPr>
         <w:spacing w:before="100" w:beforeAutospacing="1" w:after="100" w:afterAutospacing="1" w:line="240" w:lineRule="auto"/>
         <w:rPr>
-          <w:rFonts w:ascii="Roboto" w:hAnsi="Roboto"/>
-          <w:color w:val="1F1F1F"/>
-        </w:rPr>
-      </w:pPr>
-      <w:r>
-        <w:rPr>
-          <w:rFonts w:ascii="Roboto" w:hAnsi="Roboto"/>
-          <w:color w:val="1F1F1F"/>
-        </w:rPr>
-        <w:t xml:space="preserve">Fine-tune the word embeddings on the Harry Potter domain or a similar dataset. This would replace the general-purpose </w:t>
-      </w:r>
-      <w:proofErr w:type="spellStart"/>
-      <w:r>
-        <w:rPr>
-          <w:rFonts w:ascii="Roboto" w:hAnsi="Roboto"/>
-          <w:color w:val="1F1F1F"/>
-        </w:rPr>
-        <w:t>MiniLM</w:t>
-      </w:r>
-      <w:proofErr w:type="spellEnd"/>
-      <w:r>
-        <w:rPr>
-          <w:rFonts w:ascii="Roboto" w:hAnsi="Roboto"/>
-          <w:color w:val="1F1F1F"/>
-        </w:rPr>
-        <w:t xml:space="preserve"> embeddings with ones more attuned to the narrative style and vocabulary of the target text.</w:t>
+          <w:color w:val="1F1F1F"/>
+          <w:sz w:val="24"/>
+          <w:szCs w:val="24"/>
+        </w:rPr>
+      </w:pPr>
+      <w:r>
+        <w:rPr>
+          <w:color w:val="1F1F1F"/>
+          <w:sz w:val="24"/>
+          <w:szCs w:val="24"/>
+        </w:rPr>
+        <w:t>Fine-tune the word embeddings on the Harry Potter domain or a similar dataset. This would replace the general-purpose MiniLM embeddings with ones more attuned to the narrative style and vocabulary of the target text.</w:t>
       </w:r>
     </w:p>
     <w:p>
       <w:pPr>
         <w:spacing w:before="75" w:after="0"/>
         <w:rPr>
-          <w:rFonts w:ascii="Roboto" w:hAnsi="Roboto"/>
-          <w:color w:val="1F1F1F"/>
-          <w:sz w:val="21"/>
-          <w:szCs w:val="21"/>
-        </w:rPr>
-      </w:pPr>
-      <w:r>
-        <w:rPr>
-          <w:rFonts w:ascii="Roboto" w:hAnsi="Roboto"/>
-          <w:color w:val="1F1F1F"/>
-          <w:sz w:val="21"/>
-          <w:szCs w:val="21"/>
+          <w:color w:val="1F1F1F"/>
+          <w:sz w:val="24"/>
+          <w:szCs w:val="24"/>
+        </w:rPr>
+      </w:pPr>
+      <w:r>
+        <w:rPr>
+          <w:color w:val="1F1F1F"/>
+          <w:sz w:val="24"/>
+          <w:szCs w:val="24"/>
         </w:rPr>
         <w:pict w14:anchorId="3958D22C">
-          <v:rect id="_x0000_i1049" style="width:0;height:1.5pt" o:hralign="center" o:hrstd="t" o:hr="t" fillcolor="#a0a0a0" stroked="f"/>
+          <v:rect id="_x0000_i1062" style="width:0;height:1.5pt" o:hralign="center" o:hrstd="t" o:hr="t" fillcolor="#a0a0a0" stroked="f"/>
         </w:pict>
       </w:r>
     </w:p>
@@ -1374,7 +1331,7 @@
         <w:pStyle w:val="NormalWeb"/>
         <w:spacing w:before="120" w:beforeAutospacing="0" w:after="90" w:afterAutospacing="0"/>
         <w:rPr>
-          <w:rFonts w:ascii="Roboto" w:hAnsi="Roboto"/>
+          <w:rFonts w:asciiTheme="minorHAnsi" w:hAnsiTheme="minorHAnsi"/>
           <w:b/>
           <w:bCs/>
           <w:color w:val="1F1F1F"/>
@@ -1382,7 +1339,7 @@
       </w:pPr>
       <w:r>
         <w:rPr>
-          <w:rFonts w:ascii="Roboto" w:hAnsi="Roboto"/>
+          <w:rFonts w:asciiTheme="minorHAnsi" w:hAnsiTheme="minorHAnsi"/>
           <w:b/>
           <w:bCs/>
           <w:color w:val="1F1F1F"/>
@@ -1398,14 +1355,16 @@
         </w:numPr>
         <w:spacing w:before="100" w:beforeAutospacing="1" w:after="100" w:afterAutospacing="1" w:line="240" w:lineRule="auto"/>
         <w:rPr>
-          <w:rFonts w:ascii="Roboto" w:hAnsi="Roboto"/>
-          <w:color w:val="1F1F1F"/>
-        </w:rPr>
-      </w:pPr>
-      <w:r>
-        <w:rPr>
-          <w:rFonts w:ascii="Roboto" w:hAnsi="Roboto"/>
-          <w:color w:val="1F1F1F"/>
+          <w:color w:val="1F1F1F"/>
+          <w:sz w:val="24"/>
+          <w:szCs w:val="24"/>
+        </w:rPr>
+      </w:pPr>
+      <w:r>
+        <w:rPr>
+          <w:color w:val="1F1F1F"/>
+          <w:sz w:val="24"/>
+          <w:szCs w:val="24"/>
         </w:rPr>
         <w:t>LLMs are computationally expensive</w:t>
       </w:r>
@@ -1418,14 +1377,16 @@
         </w:numPr>
         <w:spacing w:before="100" w:beforeAutospacing="1" w:after="100" w:afterAutospacing="1" w:line="240" w:lineRule="auto"/>
         <w:rPr>
-          <w:rFonts w:ascii="Roboto" w:hAnsi="Roboto"/>
-          <w:color w:val="1F1F1F"/>
-        </w:rPr>
-      </w:pPr>
-      <w:r>
-        <w:rPr>
-          <w:rFonts w:ascii="Roboto" w:hAnsi="Roboto"/>
-          <w:color w:val="1F1F1F"/>
+          <w:color w:val="1F1F1F"/>
+          <w:sz w:val="24"/>
+          <w:szCs w:val="24"/>
+        </w:rPr>
+      </w:pPr>
+      <w:r>
+        <w:rPr>
+          <w:color w:val="1F1F1F"/>
+          <w:sz w:val="24"/>
+          <w:szCs w:val="24"/>
         </w:rPr>
         <w:t>Post-analysis steps, such as query expansion, relevance scoring, or applying NLI filtering, increasing the system's response time.</w:t>
       </w:r>
@@ -1438,14 +1399,16 @@
         </w:numPr>
         <w:spacing w:before="100" w:beforeAutospacing="1" w:after="100" w:afterAutospacing="1" w:line="240" w:lineRule="auto"/>
         <w:rPr>
-          <w:rFonts w:ascii="Roboto" w:hAnsi="Roboto"/>
-          <w:color w:val="1F1F1F"/>
-        </w:rPr>
-      </w:pPr>
-      <w:r>
-        <w:rPr>
-          <w:rFonts w:ascii="Roboto" w:hAnsi="Roboto"/>
-          <w:color w:val="1F1F1F"/>
+          <w:color w:val="1F1F1F"/>
+          <w:sz w:val="24"/>
+          <w:szCs w:val="24"/>
+        </w:rPr>
+      </w:pPr>
+      <w:r>
+        <w:rPr>
+          <w:color w:val="1F1F1F"/>
+          <w:sz w:val="24"/>
+          <w:szCs w:val="24"/>
         </w:rPr>
         <w:t>LLM and NLI can make mistakes, and it important to evaluate them.</w:t>
       </w:r>
@@ -1458,28 +1421,32 @@
         </w:numPr>
         <w:spacing w:before="100" w:beforeAutospacing="1" w:after="100" w:afterAutospacing="1" w:line="240" w:lineRule="auto"/>
         <w:rPr>
-          <w:rFonts w:ascii="Roboto" w:hAnsi="Roboto"/>
-          <w:color w:val="1F1F1F"/>
-        </w:rPr>
-      </w:pPr>
-      <w:r>
-        <w:rPr>
-          <w:rFonts w:ascii="Roboto" w:hAnsi="Roboto"/>
-          <w:color w:val="1F1F1F"/>
+          <w:color w:val="1F1F1F"/>
+          <w:sz w:val="24"/>
+          <w:szCs w:val="24"/>
+        </w:rPr>
+      </w:pPr>
+      <w:r>
+        <w:rPr>
+          <w:color w:val="1F1F1F"/>
+          <w:sz w:val="24"/>
+          <w:szCs w:val="24"/>
         </w:rPr>
         <w:t xml:space="preserve">Finetuning a word embeddings on a specific domain will </w:t>
       </w:r>
       <w:r>
         <w:rPr>
-          <w:rFonts w:ascii="Roboto" w:hAnsi="Roboto"/>
-          <w:color w:val="1F1F1F"/>
+          <w:color w:val="1F1F1F"/>
+          <w:sz w:val="24"/>
+          <w:szCs w:val="24"/>
         </w:rPr>
         <w:t>probably</w:t>
       </w:r>
       <w:r>
         <w:rPr>
-          <w:rFonts w:ascii="Roboto" w:hAnsi="Roboto"/>
-          <w:color w:val="1F1F1F"/>
+          <w:color w:val="1F1F1F"/>
+          <w:sz w:val="24"/>
+          <w:szCs w:val="24"/>
         </w:rPr>
         <w:t xml:space="preserve"> reduce the embeddings ability to generalize to other domains.</w:t>
       </w:r>
@@ -1488,7 +1455,6 @@
       <w:pPr>
         <w:spacing w:before="75" w:after="0"/>
         <w:rPr>
-          <w:rFonts w:ascii="Roboto" w:hAnsi="Roboto"/>
           <w:color w:val="1F1F1F"/>
           <w:sz w:val="21"/>
           <w:szCs w:val="21"/>
@@ -1496,13 +1462,12 @@
       </w:pPr>
       <w:r>
         <w:rPr>
-          <w:rFonts w:ascii="Roboto" w:hAnsi="Roboto"/>
           <w:color w:val="1F1F1F"/>
           <w:sz w:val="21"/>
           <w:szCs w:val="21"/>
         </w:rPr>
         <w:pict w14:anchorId="1F83B2FC">
-          <v:rect id="_x0000_i1042" style="width:0;height:1.5pt" o:hralign="center" o:hrstd="t" o:hr="t" fillcolor="#a0a0a0" stroked="f"/>
+          <v:rect id="_x0000_i1061" style="width:0;height:1.5pt" o:hralign="center" o:hrstd="t" o:hr="t" fillcolor="#a0a0a0" stroked="f"/>
         </w:pict>
       </w:r>
     </w:p>
@@ -1511,7 +1476,7 @@
         <w:pStyle w:val="NormalWeb"/>
         <w:spacing w:before="120" w:beforeAutospacing="0" w:after="90" w:afterAutospacing="0"/>
         <w:rPr>
-          <w:rFonts w:ascii="Roboto" w:hAnsi="Roboto"/>
+          <w:rFonts w:asciiTheme="minorHAnsi" w:hAnsiTheme="minorHAnsi"/>
           <w:b/>
           <w:bCs/>
           <w:color w:val="1F1F1F"/>
@@ -1519,32 +1484,12 @@
       </w:pPr>
       <w:r>
         <w:rPr>
-          <w:rFonts w:ascii="Roboto" w:hAnsi="Roboto"/>
+          <w:rFonts w:asciiTheme="minorHAnsi" w:hAnsiTheme="minorHAnsi"/>
           <w:b/>
           <w:bCs/>
           <w:color w:val="1F1F1F"/>
         </w:rPr>
-        <w:t xml:space="preserve">Q3: Explain how you would create a reliable ground truth for evaluation (instead of simply using the </w:t>
-      </w:r>
-      <w:proofErr w:type="spellStart"/>
-      <w:r>
-        <w:rPr>
-          <w:rFonts w:ascii="Roboto" w:hAnsi="Roboto"/>
-          <w:b/>
-          <w:bCs/>
-          <w:color w:val="1F1F1F"/>
-        </w:rPr>
-        <w:t>miniLM</w:t>
-      </w:r>
-      <w:proofErr w:type="spellEnd"/>
-      <w:r>
-        <w:rPr>
-          <w:rFonts w:ascii="Roboto" w:hAnsi="Roboto"/>
-          <w:b/>
-          <w:bCs/>
-          <w:color w:val="1F1F1F"/>
-        </w:rPr>
-        <w:t xml:space="preserve"> results). How would you tag each chunk?</w:t>
+        <w:t>Q3: Explain how you would create a reliable ground truth for evaluation (instead of simply using the miniLM results). How would you tag each chunk?</w:t>
       </w:r>
     </w:p>
     <w:p>
@@ -1552,27 +1497,27 @@
         <w:pStyle w:val="NormalWeb"/>
         <w:spacing w:before="120" w:beforeAutospacing="0" w:after="90" w:afterAutospacing="0"/>
         <w:rPr>
-          <w:rFonts w:ascii="Roboto" w:hAnsi="Roboto"/>
-          <w:color w:val="1F1F1F"/>
-        </w:rPr>
-      </w:pPr>
-      <w:r>
-        <w:rPr>
-          <w:rFonts w:ascii="Roboto" w:hAnsi="Roboto"/>
+          <w:rFonts w:asciiTheme="minorHAnsi" w:hAnsiTheme="minorHAnsi"/>
+          <w:color w:val="1F1F1F"/>
+        </w:rPr>
+      </w:pPr>
+      <w:r>
+        <w:rPr>
+          <w:rFonts w:asciiTheme="minorHAnsi" w:hAnsiTheme="minorHAnsi"/>
           <w:color w:val="1F1F1F"/>
         </w:rPr>
         <w:t xml:space="preserve">I would use the following ways to create a </w:t>
       </w:r>
       <w:r>
         <w:rPr>
-          <w:rFonts w:ascii="Roboto" w:hAnsi="Roboto"/>
+          <w:rFonts w:asciiTheme="minorHAnsi" w:hAnsiTheme="minorHAnsi"/>
           <w:color w:val="1F1F1F"/>
         </w:rPr>
         <w:t>reliable</w:t>
       </w:r>
       <w:r>
         <w:rPr>
-          <w:rFonts w:ascii="Roboto" w:hAnsi="Roboto"/>
+          <w:rFonts w:asciiTheme="minorHAnsi" w:hAnsiTheme="minorHAnsi"/>
           <w:color w:val="1F1F1F"/>
         </w:rPr>
         <w:t xml:space="preserve"> ground truth:</w:t>
@@ -1586,14 +1531,16 @@
         </w:numPr>
         <w:spacing w:before="100" w:beforeAutospacing="1" w:after="100" w:afterAutospacing="1" w:line="240" w:lineRule="auto"/>
         <w:rPr>
-          <w:rFonts w:ascii="Roboto" w:hAnsi="Roboto"/>
-          <w:color w:val="1F1F1F"/>
-        </w:rPr>
-      </w:pPr>
-      <w:r>
-        <w:rPr>
-          <w:rFonts w:ascii="Roboto" w:hAnsi="Roboto"/>
-          <w:color w:val="1F1F1F"/>
+          <w:color w:val="1F1F1F"/>
+          <w:sz w:val="24"/>
+          <w:szCs w:val="24"/>
+        </w:rPr>
+      </w:pPr>
+      <w:r>
+        <w:rPr>
+          <w:color w:val="1F1F1F"/>
+          <w:sz w:val="24"/>
+          <w:szCs w:val="24"/>
         </w:rPr>
         <w:t>Generate pairs of questions and answers for each chapter in the book using an LLM (e.g. ChatGPT) and also ask it to provide quotes from the book that support the answer.</w:t>
       </w:r>
@@ -1606,15 +1553,18 @@
         </w:numPr>
         <w:spacing w:before="100" w:beforeAutospacing="1" w:after="100" w:afterAutospacing="1" w:line="240" w:lineRule="auto"/>
         <w:rPr>
-          <w:rFonts w:ascii="Roboto" w:hAnsi="Roboto"/>
-          <w:color w:val="1F1F1F"/>
-        </w:rPr>
-      </w:pPr>
-      <w:r>
-        <w:rPr>
-          <w:rFonts w:ascii="Roboto" w:hAnsi="Roboto"/>
-          <w:color w:val="1F1F1F"/>
-        </w:rPr>
+          <w:color w:val="1F1F1F"/>
+          <w:sz w:val="24"/>
+          <w:szCs w:val="24"/>
+        </w:rPr>
+      </w:pPr>
+      <w:r>
+        <w:rPr>
+          <w:color w:val="1F1F1F"/>
+          <w:sz w:val="24"/>
+          <w:szCs w:val="24"/>
+        </w:rPr>
+        <w:lastRenderedPageBreak/>
         <w:t>Manually review a sample of the generated question-answer pairs to ensure that the answers are correct and fully supported by the quoted text. This step helps validate the quality of the LLM's output.</w:t>
       </w:r>
     </w:p>
@@ -1626,14 +1576,16 @@
         </w:numPr>
         <w:spacing w:before="100" w:beforeAutospacing="1" w:after="100" w:afterAutospacing="1" w:line="240" w:lineRule="auto"/>
         <w:rPr>
-          <w:rFonts w:ascii="Roboto" w:hAnsi="Roboto"/>
-          <w:color w:val="1F1F1F"/>
-        </w:rPr>
-      </w:pPr>
-      <w:r>
-        <w:rPr>
-          <w:rFonts w:ascii="Roboto" w:hAnsi="Roboto"/>
-          <w:color w:val="1F1F1F"/>
+          <w:color w:val="1F1F1F"/>
+          <w:sz w:val="24"/>
+          <w:szCs w:val="24"/>
+        </w:rPr>
+      </w:pPr>
+      <w:r>
+        <w:rPr>
+          <w:color w:val="1F1F1F"/>
+          <w:sz w:val="24"/>
+          <w:szCs w:val="24"/>
         </w:rPr>
         <w:t>Use both semantic and lexical search methods to generate a set of results (retrieved paragraphs) for each question.</w:t>
       </w:r>
@@ -1646,37 +1598,42 @@
         </w:numPr>
         <w:spacing w:before="100" w:beforeAutospacing="1" w:after="100" w:afterAutospacing="1" w:line="240" w:lineRule="auto"/>
         <w:rPr>
-          <w:rFonts w:ascii="Roboto" w:hAnsi="Roboto"/>
-          <w:color w:val="1F1F1F"/>
-        </w:rPr>
-      </w:pPr>
-      <w:r>
-        <w:rPr>
-          <w:rFonts w:ascii="Roboto" w:hAnsi="Roboto"/>
-          <w:color w:val="1F1F1F"/>
+          <w:color w:val="1F1F1F"/>
+          <w:sz w:val="24"/>
+          <w:szCs w:val="24"/>
+        </w:rPr>
+      </w:pPr>
+      <w:r>
+        <w:rPr>
+          <w:color w:val="1F1F1F"/>
+          <w:sz w:val="24"/>
+          <w:szCs w:val="24"/>
         </w:rPr>
         <w:t>For each question-result pair, use an LLM to evaluate the relevance of the retrieved paragraph and specifically, ask </w:t>
       </w:r>
       <w:r>
         <w:rPr>
           <w:rStyle w:val="Strong"/>
-          <w:rFonts w:ascii="Roboto" w:hAnsi="Roboto"/>
-          <w:color w:val="1F1F1F"/>
+          <w:color w:val="1F1F1F"/>
+          <w:sz w:val="24"/>
+          <w:szCs w:val="24"/>
         </w:rPr>
         <w:t>How relevant is the paragraph to the question?</w:t>
       </w:r>
       <w:r>
         <w:rPr>
-          <w:rFonts w:ascii="Roboto" w:hAnsi="Roboto"/>
-          <w:color w:val="1F1F1F"/>
+          <w:color w:val="1F1F1F"/>
+          <w:sz w:val="24"/>
+          <w:szCs w:val="24"/>
         </w:rPr>
         <w:t> and </w:t>
       </w:r>
       <w:r>
         <w:rPr>
           <w:rStyle w:val="Strong"/>
-          <w:rFonts w:ascii="Roboto" w:hAnsi="Roboto"/>
-          <w:color w:val="1F1F1F"/>
+          <w:color w:val="1F1F1F"/>
+          <w:sz w:val="24"/>
+          <w:szCs w:val="24"/>
         </w:rPr>
         <w:t>Does the paragraph explicitly contain the answer to the question?</w:t>
       </w:r>
@@ -1689,14 +1646,16 @@
         </w:numPr>
         <w:spacing w:before="100" w:beforeAutospacing="1" w:after="100" w:afterAutospacing="1" w:line="240" w:lineRule="auto"/>
         <w:rPr>
-          <w:rFonts w:ascii="Roboto" w:hAnsi="Roboto"/>
-          <w:color w:val="1F1F1F"/>
-        </w:rPr>
-      </w:pPr>
-      <w:r>
-        <w:rPr>
-          <w:rFonts w:ascii="Roboto" w:hAnsi="Roboto"/>
-          <w:color w:val="1F1F1F"/>
+          <w:color w:val="1F1F1F"/>
+          <w:sz w:val="24"/>
+          <w:szCs w:val="24"/>
+        </w:rPr>
+      </w:pPr>
+      <w:r>
+        <w:rPr>
+          <w:color w:val="1F1F1F"/>
+          <w:sz w:val="24"/>
+          <w:szCs w:val="24"/>
         </w:rPr>
         <w:t>Assign labels based on the LLM’s evaluation:</w:t>
       </w:r>
@@ -1709,14 +1668,16 @@
         </w:numPr>
         <w:spacing w:before="100" w:beforeAutospacing="1" w:after="100" w:afterAutospacing="1" w:line="240" w:lineRule="auto"/>
         <w:rPr>
-          <w:rFonts w:ascii="Roboto" w:hAnsi="Roboto"/>
-          <w:color w:val="1F1F1F"/>
-        </w:rPr>
-      </w:pPr>
-      <w:r>
-        <w:rPr>
-          <w:rFonts w:ascii="Roboto" w:hAnsi="Roboto"/>
-          <w:color w:val="1F1F1F"/>
+          <w:color w:val="1F1F1F"/>
+          <w:sz w:val="24"/>
+          <w:szCs w:val="24"/>
+        </w:rPr>
+      </w:pPr>
+      <w:r>
+        <w:rPr>
+          <w:color w:val="1F1F1F"/>
+          <w:sz w:val="24"/>
+          <w:szCs w:val="24"/>
         </w:rPr>
         <w:t>Label 2: The paragraph explicitly contains the answer.</w:t>
       </w:r>
@@ -1729,14 +1690,16 @@
         </w:numPr>
         <w:spacing w:before="100" w:beforeAutospacing="1" w:after="100" w:afterAutospacing="1" w:line="240" w:lineRule="auto"/>
         <w:rPr>
-          <w:rFonts w:ascii="Roboto" w:hAnsi="Roboto"/>
-          <w:color w:val="1F1F1F"/>
-        </w:rPr>
-      </w:pPr>
-      <w:r>
-        <w:rPr>
-          <w:rFonts w:ascii="Roboto" w:hAnsi="Roboto"/>
-          <w:color w:val="1F1F1F"/>
+          <w:color w:val="1F1F1F"/>
+          <w:sz w:val="24"/>
+          <w:szCs w:val="24"/>
+        </w:rPr>
+      </w:pPr>
+      <w:r>
+        <w:rPr>
+          <w:color w:val="1F1F1F"/>
+          <w:sz w:val="24"/>
+          <w:szCs w:val="24"/>
         </w:rPr>
         <w:t>Label 1: The paragraph is relevant (contains information that helps infer the answer) but does not explicitly contain the answer.</w:t>
       </w:r>
@@ -1749,14 +1712,16 @@
         </w:numPr>
         <w:spacing w:before="100" w:beforeAutospacing="1" w:after="100" w:afterAutospacing="1" w:line="240" w:lineRule="auto"/>
         <w:rPr>
-          <w:rFonts w:ascii="Roboto" w:hAnsi="Roboto"/>
-          <w:color w:val="1F1F1F"/>
-        </w:rPr>
-      </w:pPr>
-      <w:r>
-        <w:rPr>
-          <w:rFonts w:ascii="Roboto" w:hAnsi="Roboto"/>
-          <w:color w:val="1F1F1F"/>
+          <w:color w:val="1F1F1F"/>
+          <w:sz w:val="24"/>
+          <w:szCs w:val="24"/>
+        </w:rPr>
+      </w:pPr>
+      <w:r>
+        <w:rPr>
+          <w:color w:val="1F1F1F"/>
+          <w:sz w:val="24"/>
+          <w:szCs w:val="24"/>
         </w:rPr>
         <w:t>Label 0: The paragraph is irrelevant.</w:t>
       </w:r>
@@ -1769,33 +1734,18 @@
         </w:numPr>
         <w:spacing w:before="100" w:beforeAutospacing="1" w:after="100" w:afterAutospacing="1" w:line="240" w:lineRule="auto"/>
         <w:rPr>
-          <w:rFonts w:ascii="Roboto" w:hAnsi="Roboto"/>
-          <w:color w:val="1F1F1F"/>
-        </w:rPr>
-      </w:pPr>
-      <w:r>
-        <w:rPr>
-          <w:rFonts w:ascii="Roboto" w:hAnsi="Roboto"/>
-          <w:color w:val="1F1F1F"/>
-        </w:rPr>
-        <w:lastRenderedPageBreak/>
-        <w:t xml:space="preserve">Since it is possible that the answer can be </w:t>
-      </w:r>
-      <w:proofErr w:type="spellStart"/>
-      <w:r>
-        <w:rPr>
-          <w:rFonts w:ascii="Roboto" w:hAnsi="Roboto"/>
-          <w:color w:val="1F1F1F"/>
-        </w:rPr>
-        <w:t>infered</w:t>
-      </w:r>
-      <w:proofErr w:type="spellEnd"/>
-      <w:r>
-        <w:rPr>
-          <w:rFonts w:ascii="Roboto" w:hAnsi="Roboto"/>
-          <w:color w:val="1F1F1F"/>
-        </w:rPr>
-        <w:t xml:space="preserve"> only from combining multiple paragraph it is important to label such paragraph as relevant (label 1).</w:t>
+          <w:color w:val="1F1F1F"/>
+          <w:sz w:val="24"/>
+          <w:szCs w:val="24"/>
+        </w:rPr>
+      </w:pPr>
+      <w:r>
+        <w:rPr>
+          <w:color w:val="1F1F1F"/>
+          <w:sz w:val="24"/>
+          <w:szCs w:val="24"/>
+        </w:rPr>
+        <w:t>Since it is possible that the answer can be infered only from combining multiple paragraph it is important to label such paragraph as relevant (label 1).</w:t>
       </w:r>
     </w:p>
     <w:p>
@@ -1806,42 +1756,48 @@
         </w:numPr>
         <w:spacing w:before="100" w:beforeAutospacing="1" w:after="100" w:afterAutospacing="1" w:line="240" w:lineRule="auto"/>
         <w:rPr>
-          <w:rFonts w:ascii="Roboto" w:hAnsi="Roboto"/>
-          <w:color w:val="1F1F1F"/>
-        </w:rPr>
-      </w:pPr>
-      <w:r>
-        <w:rPr>
-          <w:rFonts w:ascii="Roboto" w:hAnsi="Roboto"/>
-          <w:color w:val="1F1F1F"/>
+          <w:color w:val="1F1F1F"/>
+          <w:sz w:val="24"/>
+          <w:szCs w:val="24"/>
+        </w:rPr>
+      </w:pPr>
+      <w:r>
+        <w:rPr>
+          <w:color w:val="1F1F1F"/>
+          <w:sz w:val="24"/>
+          <w:szCs w:val="24"/>
         </w:rPr>
         <w:t>Manually verify a sample of the LLM-</w:t>
       </w:r>
       <w:r>
         <w:rPr>
-          <w:rFonts w:ascii="Roboto" w:hAnsi="Roboto"/>
-          <w:color w:val="1F1F1F"/>
+          <w:color w:val="1F1F1F"/>
+          <w:sz w:val="24"/>
+          <w:szCs w:val="24"/>
         </w:rPr>
         <w:t>labelled</w:t>
       </w:r>
       <w:r>
         <w:rPr>
-          <w:rFonts w:ascii="Roboto" w:hAnsi="Roboto"/>
-          <w:color w:val="1F1F1F"/>
+          <w:color w:val="1F1F1F"/>
+          <w:sz w:val="24"/>
+          <w:szCs w:val="24"/>
         </w:rPr>
         <w:t xml:space="preserve"> pairs to ensure accuracy and consistency in the </w:t>
       </w:r>
       <w:r>
         <w:rPr>
-          <w:rFonts w:ascii="Roboto" w:hAnsi="Roboto"/>
-          <w:color w:val="1F1F1F"/>
+          <w:color w:val="1F1F1F"/>
+          <w:sz w:val="24"/>
+          <w:szCs w:val="24"/>
         </w:rPr>
         <w:t>labelling</w:t>
       </w:r>
       <w:r>
         <w:rPr>
-          <w:rFonts w:ascii="Roboto" w:hAnsi="Roboto"/>
-          <w:color w:val="1F1F1F"/>
+          <w:color w:val="1F1F1F"/>
+          <w:sz w:val="24"/>
+          <w:szCs w:val="24"/>
         </w:rPr>
         <w:t xml:space="preserve"> process.</w:t>
       </w:r>
@@ -1854,28 +1810,32 @@
         </w:numPr>
         <w:spacing w:before="100" w:beforeAutospacing="1" w:after="100" w:afterAutospacing="1" w:line="240" w:lineRule="auto"/>
         <w:rPr>
-          <w:rFonts w:ascii="Roboto" w:hAnsi="Roboto"/>
-          <w:color w:val="1F1F1F"/>
-        </w:rPr>
-      </w:pPr>
-      <w:r>
-        <w:rPr>
-          <w:rFonts w:ascii="Roboto" w:hAnsi="Roboto"/>
-          <w:color w:val="1F1F1F"/>
+          <w:color w:val="1F1F1F"/>
+          <w:sz w:val="24"/>
+          <w:szCs w:val="24"/>
+        </w:rPr>
+      </w:pPr>
+      <w:r>
+        <w:rPr>
+          <w:color w:val="1F1F1F"/>
+          <w:sz w:val="24"/>
+          <w:szCs w:val="24"/>
         </w:rPr>
         <w:t xml:space="preserve">Use this new dataset to evaluate the </w:t>
       </w:r>
       <w:r>
         <w:rPr>
-          <w:rFonts w:ascii="Roboto" w:hAnsi="Roboto"/>
-          <w:color w:val="1F1F1F"/>
+          <w:color w:val="1F1F1F"/>
+          <w:sz w:val="24"/>
+          <w:szCs w:val="24"/>
         </w:rPr>
         <w:t>retrieval</w:t>
       </w:r>
       <w:r>
         <w:rPr>
-          <w:rFonts w:ascii="Roboto" w:hAnsi="Roboto"/>
-          <w:color w:val="1F1F1F"/>
+          <w:color w:val="1F1F1F"/>
+          <w:sz w:val="24"/>
+          <w:szCs w:val="24"/>
         </w:rPr>
         <w:t xml:space="preserve"> system.</w:t>
       </w:r>
@@ -1885,7 +1845,7 @@
         <w:shd w:val="clear" w:color="auto" w:fill="FFFFFF"/>
         <w:spacing w:before="100" w:beforeAutospacing="1" w:after="100" w:afterAutospacing="1" w:line="240" w:lineRule="auto"/>
         <w:rPr>
-          <w:rFonts w:ascii="Roboto" w:eastAsia="Times New Roman" w:hAnsi="Roboto" w:cs="Times New Roman"/>
+          <w:rFonts w:eastAsia="Times New Roman" w:cs="Times New Roman"/>
           <w:color w:val="1F1F1F"/>
           <w:sz w:val="24"/>
           <w:szCs w:val="24"/>
@@ -3619,7 +3579,6 @@
   <w:style w:type="character" w:default="1" w:styleId="DefaultParagraphFont">
     <w:name w:val="Default Paragraph Font"/>
     <w:uiPriority w:val="1"/>
-    <w:semiHidden/>
     <w:unhideWhenUsed/>
   </w:style>
   <w:style w:type="table" w:default="1" w:styleId="TableNormal">
@@ -3981,6 +3940,29 @@
       <w:bCs/>
     </w:rPr>
   </w:style>
+  <w:style w:type="character" w:styleId="Hyperlink">
+    <w:name w:val="Hyperlink"/>
+    <w:basedOn w:val="DefaultParagraphFont"/>
+    <w:uiPriority w:val="99"/>
+    <w:unhideWhenUsed/>
+    <w:rsid w:val="004B2BF7"/>
+    <w:rPr>
+      <w:color w:val="467886" w:themeColor="hyperlink"/>
+      <w:u w:val="single"/>
+    </w:rPr>
+  </w:style>
+  <w:style w:type="character" w:styleId="UnresolvedMention">
+    <w:name w:val="Unresolved Mention"/>
+    <w:basedOn w:val="DefaultParagraphFont"/>
+    <w:uiPriority w:val="99"/>
+    <w:semiHidden/>
+    <w:unhideWhenUsed/>
+    <w:rsid w:val="004B2BF7"/>
+    <w:rPr>
+      <w:color w:val="605E5C"/>
+      <w:shd w:val="clear" w:color="auto" w:fill="E1DFDD"/>
+    </w:rPr>
+  </w:style>
 </w:styles>
 </file>
 

</xml_diff>